<commit_message>
model-based active learning works
</commit_message>
<xml_diff>
--- a/report.docx
+++ b/report.docx
@@ -73,7 +73,18 @@
       </w:r>
       <w:proofErr w:type="spellEnd"/>
       <w:r>
-        <w:t xml:space="preserve"> action possible from that state and executes the action. The environment return a new state and its reward. </w:t>
+        <w:t xml:space="preserve"> action possible from that state and executes the action. The environment return a new state and its reward</w:t>
+      </w:r>
+      <w:r>
+        <w:t xml:space="preserve"> and the q-</w:t>
+      </w:r>
+      <w:proofErr w:type="gramStart"/>
+      <w:r>
+        <w:t>table[</w:t>
+      </w:r>
+      <w:proofErr w:type="gramEnd"/>
+      <w:r>
+        <w:t xml:space="preserve">previous state, action] gets updated. This is repeated until the agent reaches a terminal state or the number of actions taken in the current epoch is greater than accepted. The game is repeated n times, updating the same q-table. </w:t>
       </w:r>
     </w:p>
     <w:sectPr>

</xml_diff>